<commit_message>
Commit: Mon 12/29/2025 21:40:42.33
</commit_message>
<xml_diff>
--- a/linkedin-posts/The Deployment Strategy Playbook/The Deployment Strategy Playbook.docx
+++ b/linkedin-posts/The Deployment Strategy Playbook/The Deployment Strategy Playbook.docx
@@ -63,7 +63,7 @@
     <w:p>
       <w:r>
         <w:pict w14:anchorId="2062F638">
-          <v:rect id="_x0000_i1043" style="width:0;height:1.5pt" o:hralign="center" o:hrstd="t" o:hr="t" fillcolor="#a0a0a0" stroked="f"/>
+          <v:rect id="_x0000_i1025" style="width:0;height:1.5pt" o:hralign="center" o:hrstd="t" o:hr="t" fillcolor="#a0a0a0" stroked="f"/>
         </w:pict>
       </w:r>
     </w:p>
@@ -426,7 +426,7 @@
     <w:p>
       <w:r>
         <w:pict w14:anchorId="0F8C92F8">
-          <v:rect id="_x0000_i1044" style="width:0;height:1.5pt" o:hralign="center" o:hrstd="t" o:hr="t" fillcolor="#a0a0a0" stroked="f"/>
+          <v:rect id="_x0000_i1026" style="width:0;height:1.5pt" o:hralign="center" o:hrstd="t" o:hr="t" fillcolor="#a0a0a0" stroked="f"/>
         </w:pict>
       </w:r>
     </w:p>
@@ -569,7 +569,7 @@
     <w:p>
       <w:r>
         <w:pict w14:anchorId="1EEEF8A8">
-          <v:rect id="_x0000_i1045" style="width:0;height:1.5pt" o:hralign="center" o:hrstd="t" o:hr="t" fillcolor="#a0a0a0" stroked="f"/>
+          <v:rect id="_x0000_i1027" style="width:0;height:1.5pt" o:hralign="center" o:hrstd="t" o:hr="t" fillcolor="#a0a0a0" stroked="f"/>
         </w:pict>
       </w:r>
     </w:p>
@@ -580,6 +580,7 @@
     </w:p>
     <w:p/>
     <w:sectPr>
+      <w:headerReference w:type="default" r:id="rId7"/>
       <w:pgSz w:w="12240" w:h="15840"/>
       <w:pgMar w:top="1440" w:right="1440" w:bottom="1440" w:left="1440" w:header="720" w:footer="720" w:gutter="0"/>
       <w:cols w:space="720"/>
@@ -587,6 +588,69 @@
     </w:sectPr>
   </w:body>
 </w:document>
+</file>
+
+<file path=word/endnotes.xml><?xml version="1.0" encoding="utf-8"?>
+<w:endnotes xmlns:wpc="http://schemas.microsoft.com/office/word/2010/wordprocessingCanvas" xmlns:cx="http://schemas.microsoft.com/office/drawing/2014/chartex" xmlns:cx1="http://schemas.microsoft.com/office/drawing/2015/9/8/chartex" xmlns:cx2="http://schemas.microsoft.com/office/drawing/2015/10/21/chartex" xmlns:cx3="http://schemas.microsoft.com/office/drawing/2016/5/9/chartex" xmlns:cx4="http://schemas.microsoft.com/office/drawing/2016/5/10/chartex" xmlns:cx5="http://schemas.microsoft.com/office/drawing/2016/5/11/chartex" xmlns:cx6="http://schemas.microsoft.com/office/drawing/2016/5/12/chartex" xmlns:cx7="http://schemas.microsoft.com/office/drawing/2016/5/13/chartex" xmlns:cx8="http://schemas.microsoft.com/office/drawing/2016/5/14/chartex" xmlns:mc="http://schemas.openxmlformats.org/markup-compatibility/2006" xmlns:aink="http://schemas.microsoft.com/office/drawing/2016/ink" xmlns:am3d="http://schemas.microsoft.com/office/drawing/2017/model3d" xmlns:o="urn:schemas-microsoft-com:office:office" xmlns:oel="http://schemas.microsoft.com/office/2019/extlst" xmlns:r="http://schemas.openxmlformats.org/officeDocument/2006/relationships" xmlns:m="http://schemas.openxmlformats.org/officeDocument/2006/math" xmlns:v="urn:schemas-microsoft-com:vml" xmlns:wp14="http://schemas.microsoft.com/office/word/2010/wordprocessingDrawing" xmlns:wp="http://schemas.openxmlformats.org/drawingml/2006/wordprocessingDrawing" xmlns:w10="urn:schemas-microsoft-com:office:word" xmlns:w="http://schemas.openxmlformats.org/wordprocessingml/2006/main" xmlns:w14="http://schemas.microsoft.com/office/word/2010/wordml" xmlns:w15="http://schemas.microsoft.com/office/word/2012/wordml" xmlns:w16cex="http://schemas.microsoft.com/office/word/2018/wordml/cex" xmlns:w16cid="http://schemas.microsoft.com/office/word/2016/wordml/cid" xmlns:w16="http://schemas.microsoft.com/office/word/2018/wordml" xmlns:w16sdtdh="http://schemas.microsoft.com/office/word/2020/wordml/sdtdatahash" xmlns:w16se="http://schemas.microsoft.com/office/word/2015/wordml/symex" xmlns:wpg="http://schemas.microsoft.com/office/word/2010/wordprocessingGroup" xmlns:wpi="http://schemas.microsoft.com/office/word/2010/wordprocessingInk" xmlns:wne="http://schemas.microsoft.com/office/word/2006/wordml" xmlns:wps="http://schemas.microsoft.com/office/word/2010/wordprocessingShape" mc:Ignorable="w14 w15 w16se w16cid w16 w16cex w16sdtdh wp14">
+  <w:endnote w:type="separator" w:id="-1">
+    <w:p>
+      <w:pPr>
+        <w:spacing w:after="0" w:line="240" w:lineRule="auto"/>
+      </w:pPr>
+      <w:r>
+        <w:separator/>
+      </w:r>
+    </w:p>
+  </w:endnote>
+  <w:endnote w:type="continuationSeparator" w:id="0">
+    <w:p>
+      <w:pPr>
+        <w:spacing w:after="0" w:line="240" w:lineRule="auto"/>
+      </w:pPr>
+      <w:r>
+        <w:continuationSeparator/>
+      </w:r>
+    </w:p>
+  </w:endnote>
+</w:endnotes>
+</file>
+
+<file path=word/footnotes.xml><?xml version="1.0" encoding="utf-8"?>
+<w:footnotes xmlns:wpc="http://schemas.microsoft.com/office/word/2010/wordprocessingCanvas" xmlns:cx="http://schemas.microsoft.com/office/drawing/2014/chartex" xmlns:cx1="http://schemas.microsoft.com/office/drawing/2015/9/8/chartex" xmlns:cx2="http://schemas.microsoft.com/office/drawing/2015/10/21/chartex" xmlns:cx3="http://schemas.microsoft.com/office/drawing/2016/5/9/chartex" xmlns:cx4="http://schemas.microsoft.com/office/drawing/2016/5/10/chartex" xmlns:cx5="http://schemas.microsoft.com/office/drawing/2016/5/11/chartex" xmlns:cx6="http://schemas.microsoft.com/office/drawing/2016/5/12/chartex" xmlns:cx7="http://schemas.microsoft.com/office/drawing/2016/5/13/chartex" xmlns:cx8="http://schemas.microsoft.com/office/drawing/2016/5/14/chartex" xmlns:mc="http://schemas.openxmlformats.org/markup-compatibility/2006" xmlns:aink="http://schemas.microsoft.com/office/drawing/2016/ink" xmlns:am3d="http://schemas.microsoft.com/office/drawing/2017/model3d" xmlns:o="urn:schemas-microsoft-com:office:office" xmlns:oel="http://schemas.microsoft.com/office/2019/extlst" xmlns:r="http://schemas.openxmlformats.org/officeDocument/2006/relationships" xmlns:m="http://schemas.openxmlformats.org/officeDocument/2006/math" xmlns:v="urn:schemas-microsoft-com:vml" xmlns:wp14="http://schemas.microsoft.com/office/word/2010/wordprocessingDrawing" xmlns:wp="http://schemas.openxmlformats.org/drawingml/2006/wordprocessingDrawing" xmlns:w10="urn:schemas-microsoft-com:office:word" xmlns:w="http://schemas.openxmlformats.org/wordprocessingml/2006/main" xmlns:w14="http://schemas.microsoft.com/office/word/2010/wordml" xmlns:w15="http://schemas.microsoft.com/office/word/2012/wordml" xmlns:w16cex="http://schemas.microsoft.com/office/word/2018/wordml/cex" xmlns:w16cid="http://schemas.microsoft.com/office/word/2016/wordml/cid" xmlns:w16="http://schemas.microsoft.com/office/word/2018/wordml" xmlns:w16sdtdh="http://schemas.microsoft.com/office/word/2020/wordml/sdtdatahash" xmlns:w16se="http://schemas.microsoft.com/office/word/2015/wordml/symex" xmlns:wpg="http://schemas.microsoft.com/office/word/2010/wordprocessingGroup" xmlns:wpi="http://schemas.microsoft.com/office/word/2010/wordprocessingInk" xmlns:wne="http://schemas.microsoft.com/office/word/2006/wordml" xmlns:wps="http://schemas.microsoft.com/office/word/2010/wordprocessingShape" mc:Ignorable="w14 w15 w16se w16cid w16 w16cex w16sdtdh wp14">
+  <w:footnote w:type="separator" w:id="-1">
+    <w:p>
+      <w:pPr>
+        <w:spacing w:after="0" w:line="240" w:lineRule="auto"/>
+      </w:pPr>
+      <w:r>
+        <w:separator/>
+      </w:r>
+    </w:p>
+  </w:footnote>
+  <w:footnote w:type="continuationSeparator" w:id="0">
+    <w:p>
+      <w:pPr>
+        <w:spacing w:after="0" w:line="240" w:lineRule="auto"/>
+      </w:pPr>
+      <w:r>
+        <w:continuationSeparator/>
+      </w:r>
+    </w:p>
+  </w:footnote>
+</w:footnotes>
+</file>
+
+<file path=word/header1.xml><?xml version="1.0" encoding="utf-8"?>
+<w:hdr xmlns:wpc="http://schemas.microsoft.com/office/word/2010/wordprocessingCanvas" xmlns:cx="http://schemas.microsoft.com/office/drawing/2014/chartex" xmlns:cx1="http://schemas.microsoft.com/office/drawing/2015/9/8/chartex" xmlns:cx2="http://schemas.microsoft.com/office/drawing/2015/10/21/chartex" xmlns:cx3="http://schemas.microsoft.com/office/drawing/2016/5/9/chartex" xmlns:cx4="http://schemas.microsoft.com/office/drawing/2016/5/10/chartex" xmlns:cx5="http://schemas.microsoft.com/office/drawing/2016/5/11/chartex" xmlns:cx6="http://schemas.microsoft.com/office/drawing/2016/5/12/chartex" xmlns:cx7="http://schemas.microsoft.com/office/drawing/2016/5/13/chartex" xmlns:cx8="http://schemas.microsoft.com/office/drawing/2016/5/14/chartex" xmlns:mc="http://schemas.openxmlformats.org/markup-compatibility/2006" xmlns:aink="http://schemas.microsoft.com/office/drawing/2016/ink" xmlns:am3d="http://schemas.microsoft.com/office/drawing/2017/model3d" xmlns:o="urn:schemas-microsoft-com:office:office" xmlns:oel="http://schemas.microsoft.com/office/2019/extlst" xmlns:r="http://schemas.openxmlformats.org/officeDocument/2006/relationships" xmlns:m="http://schemas.openxmlformats.org/officeDocument/2006/math" xmlns:v="urn:schemas-microsoft-com:vml" xmlns:wp14="http://schemas.microsoft.com/office/word/2010/wordprocessingDrawing" xmlns:wp="http://schemas.openxmlformats.org/drawingml/2006/wordprocessingDrawing" xmlns:w10="urn:schemas-microsoft-com:office:word" xmlns:w="http://schemas.openxmlformats.org/wordprocessingml/2006/main" xmlns:w14="http://schemas.microsoft.com/office/word/2010/wordml" xmlns:w15="http://schemas.microsoft.com/office/word/2012/wordml" xmlns:w16cex="http://schemas.microsoft.com/office/word/2018/wordml/cex" xmlns:w16cid="http://schemas.microsoft.com/office/word/2016/wordml/cid" xmlns:w16="http://schemas.microsoft.com/office/word/2018/wordml" xmlns:w16sdtdh="http://schemas.microsoft.com/office/word/2020/wordml/sdtdatahash" xmlns:w16se="http://schemas.microsoft.com/office/word/2015/wordml/symex" xmlns:wpg="http://schemas.microsoft.com/office/word/2010/wordprocessingGroup" xmlns:wpi="http://schemas.microsoft.com/office/word/2010/wordprocessingInk" xmlns:wne="http://schemas.microsoft.com/office/word/2006/wordml" xmlns:wps="http://schemas.microsoft.com/office/word/2010/wordprocessingShape" mc:Ignorable="w14 w15 w16se w16cid w16 w16cex w16sdtdh wp14">
+  <w:p>
+    <w:pPr>
+      <w:pStyle w:val="Header"/>
+    </w:pPr>
+    <w:r>
+      <w:t>Sravan Kumar Karpurapu</w:t>
+    </w:r>
+  </w:p>
+</w:hdr>
 </file>
 
 <file path=word/numbering.xml><?xml version="1.0" encoding="utf-8"?>
@@ -2109,6 +2173,7 @@
   <w:style w:type="character" w:default="1" w:styleId="DefaultParagraphFont">
     <w:name w:val="Default Paragraph Font"/>
     <w:uiPriority w:val="1"/>
+    <w:semiHidden/>
     <w:unhideWhenUsed/>
   </w:style>
   <w:style w:type="table" w:default="1" w:styleId="TableNormal">
@@ -2421,6 +2486,50 @@
       <w:color w:val="0F4761" w:themeColor="accent1" w:themeShade="BF"/>
       <w:spacing w:val="5"/>
     </w:rPr>
+  </w:style>
+  <w:style w:type="paragraph" w:styleId="Header">
+    <w:name w:val="header"/>
+    <w:basedOn w:val="Normal"/>
+    <w:link w:val="HeaderChar"/>
+    <w:uiPriority w:val="99"/>
+    <w:unhideWhenUsed/>
+    <w:rsid w:val="003B0BEA"/>
+    <w:pPr>
+      <w:tabs>
+        <w:tab w:val="center" w:pos="4680"/>
+        <w:tab w:val="right" w:pos="9360"/>
+      </w:tabs>
+      <w:spacing w:after="0" w:line="240" w:lineRule="auto"/>
+    </w:pPr>
+  </w:style>
+  <w:style w:type="character" w:customStyle="1" w:styleId="HeaderChar">
+    <w:name w:val="Header Char"/>
+    <w:basedOn w:val="DefaultParagraphFont"/>
+    <w:link w:val="Header"/>
+    <w:uiPriority w:val="99"/>
+    <w:rsid w:val="003B0BEA"/>
+  </w:style>
+  <w:style w:type="paragraph" w:styleId="Footer">
+    <w:name w:val="footer"/>
+    <w:basedOn w:val="Normal"/>
+    <w:link w:val="FooterChar"/>
+    <w:uiPriority w:val="99"/>
+    <w:unhideWhenUsed/>
+    <w:rsid w:val="003B0BEA"/>
+    <w:pPr>
+      <w:tabs>
+        <w:tab w:val="center" w:pos="4680"/>
+        <w:tab w:val="right" w:pos="9360"/>
+      </w:tabs>
+      <w:spacing w:after="0" w:line="240" w:lineRule="auto"/>
+    </w:pPr>
+  </w:style>
+  <w:style w:type="character" w:customStyle="1" w:styleId="FooterChar">
+    <w:name w:val="Footer Char"/>
+    <w:basedOn w:val="DefaultParagraphFont"/>
+    <w:link w:val="Footer"/>
+    <w:uiPriority w:val="99"/>
+    <w:rsid w:val="003B0BEA"/>
   </w:style>
 </w:styles>
 </file>

</xml_diff>